<commit_message>
Updated templates -New tables in docs -Removed repeated pdf
</commit_message>
<xml_diff>
--- a/templates/NAC paraiška 2025.docx
+++ b/templates/NAC paraiška 2025.docx
@@ -370,23 +370,6 @@
                 <w:szCs w:val="24"/>
               </w:rPr>
             </w:pPr>
-            <w:r>
-              <w:rPr>
-                <w:b/>
-                <w:bCs/>
-                <w:spacing w:val="-2"/>
-                <w:szCs w:val="24"/>
-              </w:rPr>
-              <w:t>Nr.</w:t>
-            </w:r>
-            <w:r>
-              <w:rPr>
-                <w:b/>
-                <w:bCs/>
-                <w:szCs w:val="24"/>
-              </w:rPr>
-              <w:t xml:space="preserve"> </w:t>
-            </w:r>
           </w:p>
         </w:tc>
       </w:tr>
@@ -433,22 +416,6 @@
                 <w:szCs w:val="24"/>
               </w:rPr>
             </w:pPr>
-            <w:r>
-              <w:rPr>
-                <w:b/>
-                <w:bCs/>
-                <w:szCs w:val="24"/>
-              </w:rPr>
-              <w:t>ūkinink</w:t>
-            </w:r>
-            <w:r>
-              <w:rPr>
-                <w:b/>
-                <w:bCs/>
-                <w:szCs w:val="24"/>
-              </w:rPr>
-              <w:t>as</w:t>
-            </w:r>
           </w:p>
         </w:tc>
       </w:tr>
@@ -11273,255 +11240,352 @@
           <w:tab w:val="left" w:pos="6660"/>
         </w:tabs>
         <w:overflowPunct w:val="0"/>
-        <w:ind w:firstLine="434"/>
-        <w:jc w:val="both"/>
+        <w:ind w:right="567"/>
         <w:textAlignment w:val="baseline"/>
         <w:rPr>
-          <w:sz w:val="16"/>
-          <w:szCs w:val="16"/>
+          <w:vertAlign w:val="superscript"/>
         </w:rPr>
       </w:pPr>
     </w:p>
-    <w:p>
-      <w:pPr>
-        <w:tabs>
-          <w:tab w:val="left" w:pos="6660"/>
-        </w:tabs>
-        <w:overflowPunct w:val="0"/>
-        <w:jc w:val="both"/>
-        <w:textAlignment w:val="baseline"/>
-        <w:rPr>
-          <w:vertAlign w:val="superscript"/>
-        </w:rPr>
-      </w:pPr>
-      <w:r>
-        <w:rPr>
-          <w:szCs w:val="24"/>
-        </w:rPr>
-        <w:t xml:space="preserve">         </w:t>
-      </w:r>
-      <w:r>
-        <w:rPr>
-          <w:szCs w:val="24"/>
-        </w:rPr>
-        <w:t xml:space="preserve"> </w:t>
-      </w:r>
-      <w:r>
-        <w:rPr>
-          <w:szCs w:val="24"/>
-        </w:rPr>
-        <w:t xml:space="preserve">      </w:t>
-      </w:r>
-      <w:r>
-        <w:rPr>
-          <w:b/>
-          <w:bCs/>
-          <w:szCs w:val="24"/>
-        </w:rPr>
-        <w:t>Ūkinink</w:t>
-      </w:r>
-      <w:r>
-        <w:rPr>
-          <w:b/>
-          <w:bCs/>
-          <w:szCs w:val="24"/>
-        </w:rPr>
-        <w:t>as</w:t>
-      </w:r>
-      <w:r>
-        <w:rPr>
-          <w:b/>
-          <w:bCs/>
-          <w:szCs w:val="24"/>
-        </w:rPr>
-        <w:t xml:space="preserve">                                                                              </w:t>
-      </w:r>
-      <w:r>
-        <w:rPr>
-          <w:b/>
-          <w:bCs/>
-          <w:szCs w:val="24"/>
-        </w:rPr>
-        <w:t>Petras Petrauskas</w:t>
-      </w:r>
-    </w:p>
-    <w:p>
-      <w:pPr>
-        <w:tabs>
-          <w:tab w:val="left" w:pos="6660"/>
-        </w:tabs>
-        <w:overflowPunct w:val="0"/>
-        <w:jc w:val="both"/>
-        <w:textAlignment w:val="baseline"/>
-        <w:rPr>
-          <w:vertAlign w:val="superscript"/>
-        </w:rPr>
-      </w:pPr>
-      <w:r>
-        <w:rPr>
-          <w:vertAlign w:val="superscript"/>
-        </w:rPr>
-        <w:t xml:space="preserve">(asmens / juridinio asmens atstovo pareigų pavadinimas)            </w:t>
-      </w:r>
-      <w:r>
-        <w:rPr>
-          <w:szCs w:val="24"/>
-          <w:vertAlign w:val="superscript"/>
-        </w:rPr>
-        <w:t xml:space="preserve">        </w:t>
-      </w:r>
-      <w:r>
-        <w:rPr>
-          <w:vertAlign w:val="superscript"/>
-        </w:rPr>
-        <w:t xml:space="preserve">(parašas)            </w:t>
-      </w:r>
-      <w:r>
-        <w:rPr>
-          <w:szCs w:val="24"/>
-          <w:vertAlign w:val="superscript"/>
-        </w:rPr>
-        <w:t xml:space="preserve">             </w:t>
-      </w:r>
-      <w:r>
-        <w:rPr>
-          <w:szCs w:val="24"/>
-          <w:vertAlign w:val="superscript"/>
-        </w:rPr>
-        <w:t xml:space="preserve">      </w:t>
-      </w:r>
-      <w:r>
-        <w:rPr>
-          <w:szCs w:val="24"/>
-          <w:vertAlign w:val="superscript"/>
-        </w:rPr>
-        <w:t xml:space="preserve"> </w:t>
-      </w:r>
-      <w:r>
-        <w:rPr>
-          <w:szCs w:val="24"/>
-          <w:vertAlign w:val="superscript"/>
-        </w:rPr>
-        <w:t xml:space="preserve">                           </w:t>
-      </w:r>
-      <w:r>
-        <w:rPr>
-          <w:vertAlign w:val="superscript"/>
-        </w:rPr>
-        <w:t xml:space="preserve">(vardas, pavardė)   </w:t>
-      </w:r>
-    </w:p>
-    <w:p>
-      <w:pPr>
-        <w:tabs>
-          <w:tab w:val="left" w:pos="6660"/>
-        </w:tabs>
-        <w:overflowPunct w:val="0"/>
-        <w:jc w:val="right"/>
-        <w:textAlignment w:val="baseline"/>
-        <w:rPr>
-          <w:bCs/>
-          <w:szCs w:val="24"/>
-          <w:u w:val="single"/>
-        </w:rPr>
-      </w:pPr>
-    </w:p>
-    <w:p>
-      <w:pPr>
-        <w:tabs>
-          <w:tab w:val="left" w:pos="6660"/>
-        </w:tabs>
-        <w:overflowPunct w:val="0"/>
-        <w:textAlignment w:val="baseline"/>
-        <w:rPr>
-          <w:b/>
-          <w:szCs w:val="24"/>
-        </w:rPr>
-      </w:pPr>
-      <w:r>
-        <w:rPr>
-          <w:bCs/>
-          <w:szCs w:val="24"/>
-        </w:rPr>
-        <w:t xml:space="preserve">                                                                                                             </w:t>
-      </w:r>
-      <w:r>
-        <w:rPr>
-          <w:b/>
-          <w:szCs w:val="24"/>
-        </w:rPr>
-        <w:t>20</w:t>
-      </w:r>
-      <w:r>
-        <w:rPr>
-          <w:b/>
-          <w:szCs w:val="24"/>
-        </w:rPr>
-        <w:t xml:space="preserve">24 </w:t>
-      </w:r>
-      <w:r>
-        <w:rPr>
-          <w:b/>
-          <w:szCs w:val="24"/>
-        </w:rPr>
-        <w:t xml:space="preserve">m. </w:t>
-      </w:r>
-      <w:r>
-        <w:rPr>
-          <w:b/>
-          <w:szCs w:val="24"/>
-        </w:rPr>
-        <w:t>rugsėjo</w:t>
-      </w:r>
-      <w:r>
-        <w:rPr>
-          <w:b/>
-          <w:szCs w:val="24"/>
-        </w:rPr>
-        <w:t xml:space="preserve"> </w:t>
-      </w:r>
-      <w:r>
-        <w:rPr>
-          <w:b/>
-          <w:szCs w:val="24"/>
-        </w:rPr>
-        <w:t>10</w:t>
-      </w:r>
-      <w:r>
-        <w:rPr>
-          <w:b/>
-          <w:szCs w:val="24"/>
-        </w:rPr>
-        <w:t xml:space="preserve">  d.</w:t>
-      </w:r>
-    </w:p>
-    <w:p>
-      <w:pPr>
-        <w:tabs>
-          <w:tab w:val="left" w:pos="6660"/>
-        </w:tabs>
-        <w:overflowPunct w:val="0"/>
-        <w:ind w:right="567" w:firstLine="1302"/>
-        <w:jc w:val="right"/>
-        <w:textAlignment w:val="baseline"/>
-        <w:rPr>
-          <w:vertAlign w:val="superscript"/>
-        </w:rPr>
-      </w:pPr>
-      <w:r>
-        <w:rPr>
-          <w:szCs w:val="24"/>
-          <w:vertAlign w:val="superscript"/>
-        </w:rPr>
-        <w:t xml:space="preserve">(pildymo </w:t>
-      </w:r>
-      <w:r>
-        <w:rPr>
-          <w:vertAlign w:val="superscript"/>
-        </w:rPr>
-        <w:t>data)</w:t>
-      </w:r>
-    </w:p>
+    <w:tbl>
+      <w:tblPr>
+        <w:tblStyle w:val="TableGrid"/>
+        <w:tblW w:w="0" w:type="auto"/>
+        <w:tblBorders>
+          <w:top w:val="none" w:sz="0" w:space="0" w:color="auto"/>
+          <w:left w:val="none" w:sz="0" w:space="0" w:color="auto"/>
+          <w:bottom w:val="none" w:sz="0" w:space="0" w:color="auto"/>
+          <w:right w:val="none" w:sz="0" w:space="0" w:color="auto"/>
+          <w:insideH w:val="none" w:sz="0" w:space="0" w:color="auto"/>
+          <w:insideV w:val="none" w:sz="0" w:space="0" w:color="auto"/>
+        </w:tblBorders>
+        <w:tblLook w:val="04A0" w:firstRow="1" w:lastRow="0" w:firstColumn="1" w:lastColumn="0" w:noHBand="0" w:noVBand="1"/>
+      </w:tblPr>
+      <w:tblGrid>
+        <w:gridCol w:w="3960"/>
+        <w:gridCol w:w="404"/>
+        <w:gridCol w:w="1624"/>
+        <w:gridCol w:w="266"/>
+        <w:gridCol w:w="2818"/>
+      </w:tblGrid>
+      <w:tr>
+        <w:tc>
+          <w:tcPr>
+            <w:tcW w:w="3960" w:type="dxa"/>
+            <w:tcBorders>
+              <w:bottom w:val="single" w:sz="4" w:space="0" w:color="auto"/>
+            </w:tcBorders>
+          </w:tcPr>
+          <w:p/>
+        </w:tc>
+        <w:tc>
+          <w:tcPr>
+            <w:tcW w:w="404" w:type="dxa"/>
+          </w:tcPr>
+          <w:p/>
+        </w:tc>
+        <w:tc>
+          <w:tcPr>
+            <w:tcW w:w="1624" w:type="dxa"/>
+            <w:tcBorders>
+              <w:bottom w:val="single" w:sz="4" w:space="0" w:color="auto"/>
+            </w:tcBorders>
+          </w:tcPr>
+          <w:p/>
+        </w:tc>
+        <w:tc>
+          <w:tcPr>
+            <w:tcW w:w="266" w:type="dxa"/>
+          </w:tcPr>
+          <w:p/>
+        </w:tc>
+        <w:tc>
+          <w:tcPr>
+            <w:tcW w:w="2818" w:type="dxa"/>
+            <w:tcBorders>
+              <w:bottom w:val="single" w:sz="4" w:space="0" w:color="auto"/>
+            </w:tcBorders>
+          </w:tcPr>
+          <w:p/>
+        </w:tc>
+      </w:tr>
+      <w:tr>
+        <w:tc>
+          <w:tcPr>
+            <w:tcW w:w="3960" w:type="dxa"/>
+            <w:tcBorders>
+              <w:top w:val="single" w:sz="4" w:space="0" w:color="auto"/>
+            </w:tcBorders>
+          </w:tcPr>
+          <w:p>
+            <w:r>
+              <w:rPr>
+                <w:vertAlign w:val="superscript"/>
+              </w:rPr>
+              <w:t xml:space="preserve">(asmens / juridinio asmens atstovo pareigų pavadinimas) </w:t>
+            </w:r>
+          </w:p>
+        </w:tc>
+        <w:tc>
+          <w:tcPr>
+            <w:tcW w:w="404" w:type="dxa"/>
+          </w:tcPr>
+          <w:p/>
+        </w:tc>
+        <w:tc>
+          <w:tcPr>
+            <w:tcW w:w="1624" w:type="dxa"/>
+            <w:tcBorders>
+              <w:top w:val="single" w:sz="4" w:space="0" w:color="auto"/>
+            </w:tcBorders>
+          </w:tcPr>
+          <w:p>
+            <w:pPr>
+              <w:jc w:val="center"/>
+            </w:pPr>
+            <w:r>
+              <w:rPr>
+                <w:vertAlign w:val="superscript"/>
+              </w:rPr>
+              <w:t xml:space="preserve">(parašas)            </w:t>
+            </w:r>
+            <w:r>
+              <w:rPr>
+                <w:szCs w:val="24"/>
+                <w:vertAlign w:val="superscript"/>
+              </w:rPr>
+              <w:t xml:space="preserve">                                               </w:t>
+            </w:r>
+          </w:p>
+        </w:tc>
+        <w:tc>
+          <w:tcPr>
+            <w:tcW w:w="266" w:type="dxa"/>
+          </w:tcPr>
+          <w:p/>
+        </w:tc>
+        <w:tc>
+          <w:tcPr>
+            <w:tcW w:w="2818" w:type="dxa"/>
+            <w:tcBorders>
+              <w:top w:val="single" w:sz="4" w:space="0" w:color="auto"/>
+            </w:tcBorders>
+          </w:tcPr>
+          <w:p>
+            <w:pPr>
+              <w:jc w:val="center"/>
+            </w:pPr>
+            <w:r>
+              <w:rPr>
+                <w:vertAlign w:val="superscript"/>
+              </w:rPr>
+              <w:t>(vardas, pavardė)</w:t>
+            </w:r>
+          </w:p>
+        </w:tc>
+      </w:tr>
+      <w:tr>
+        <w:tc>
+          <w:tcPr>
+            <w:tcW w:w="3960" w:type="dxa"/>
+          </w:tcPr>
+          <w:p>
+            <w:pPr>
+              <w:rPr>
+                <w:vertAlign w:val="superscript"/>
+              </w:rPr>
+            </w:pPr>
+          </w:p>
+        </w:tc>
+        <w:tc>
+          <w:tcPr>
+            <w:tcW w:w="404" w:type="dxa"/>
+          </w:tcPr>
+          <w:p/>
+        </w:tc>
+        <w:tc>
+          <w:tcPr>
+            <w:tcW w:w="1624" w:type="dxa"/>
+          </w:tcPr>
+          <w:p>
+            <w:pPr>
+              <w:jc w:val="center"/>
+              <w:rPr>
+                <w:sz w:val="22"/>
+              </w:rPr>
+            </w:pPr>
+          </w:p>
+        </w:tc>
+        <w:tc>
+          <w:tcPr>
+            <w:tcW w:w="266" w:type="dxa"/>
+          </w:tcPr>
+          <w:p/>
+        </w:tc>
+        <w:tc>
+          <w:tcPr>
+            <w:tcW w:w="2818" w:type="dxa"/>
+            <w:tcBorders>
+              <w:bottom w:val="single" w:sz="4" w:space="0" w:color="auto"/>
+            </w:tcBorders>
+          </w:tcPr>
+          <w:p>
+            <w:pPr>
+              <w:jc w:val="center"/>
+              <w:rPr>
+                <w:sz w:val="22"/>
+              </w:rPr>
+            </w:pPr>
+          </w:p>
+        </w:tc>
+      </w:tr>
+      <w:tr>
+        <w:tc>
+          <w:tcPr>
+            <w:tcW w:w="3960" w:type="dxa"/>
+          </w:tcPr>
+          <w:p>
+            <w:pPr>
+              <w:rPr>
+                <w:vertAlign w:val="superscript"/>
+              </w:rPr>
+            </w:pPr>
+          </w:p>
+        </w:tc>
+        <w:tc>
+          <w:tcPr>
+            <w:tcW w:w="404" w:type="dxa"/>
+          </w:tcPr>
+          <w:p/>
+        </w:tc>
+        <w:tc>
+          <w:tcPr>
+            <w:tcW w:w="1624" w:type="dxa"/>
+          </w:tcPr>
+          <w:p>
+            <w:pPr>
+              <w:jc w:val="center"/>
+              <w:rPr>
+                <w:sz w:val="22"/>
+              </w:rPr>
+            </w:pPr>
+          </w:p>
+        </w:tc>
+        <w:tc>
+          <w:tcPr>
+            <w:tcW w:w="266" w:type="dxa"/>
+          </w:tcPr>
+          <w:p/>
+        </w:tc>
+        <w:tc>
+          <w:tcPr>
+            <w:tcW w:w="2818" w:type="dxa"/>
+            <w:tcBorders>
+              <w:top w:val="single" w:sz="4" w:space="0" w:color="auto"/>
+            </w:tcBorders>
+          </w:tcPr>
+          <w:p>
+            <w:pPr>
+              <w:tabs>
+                <w:tab w:val="left" w:pos="6660"/>
+              </w:tabs>
+              <w:overflowPunct w:val="0"/>
+              <w:ind w:right="567"/>
+              <w:jc w:val="center"/>
+              <w:textAlignment w:val="baseline"/>
+              <w:rPr>
+                <w:vertAlign w:val="superscript"/>
+              </w:rPr>
+            </w:pPr>
+            <w:r>
+              <w:rPr>
+                <w:szCs w:val="24"/>
+                <w:vertAlign w:val="superscript"/>
+              </w:rPr>
+              <w:t xml:space="preserve">          </w:t>
+            </w:r>
+            <w:r>
+              <w:rPr>
+                <w:szCs w:val="24"/>
+                <w:vertAlign w:val="superscript"/>
+              </w:rPr>
+              <w:t>(pildymo</w:t>
+            </w:r>
+            <w:r>
+              <w:rPr>
+                <w:szCs w:val="24"/>
+                <w:vertAlign w:val="superscript"/>
+              </w:rPr>
+              <w:t xml:space="preserve"> </w:t>
+            </w:r>
+            <w:r>
+              <w:rPr>
+                <w:vertAlign w:val="superscript"/>
+              </w:rPr>
+              <w:t>data)</w:t>
+            </w:r>
+          </w:p>
+        </w:tc>
+      </w:tr>
+      <w:tr>
+        <w:tc>
+          <w:tcPr>
+            <w:tcW w:w="3960" w:type="dxa"/>
+          </w:tcPr>
+          <w:p>
+            <w:pPr>
+              <w:rPr>
+                <w:vertAlign w:val="superscript"/>
+              </w:rPr>
+            </w:pPr>
+          </w:p>
+        </w:tc>
+        <w:tc>
+          <w:tcPr>
+            <w:tcW w:w="404" w:type="dxa"/>
+          </w:tcPr>
+          <w:p/>
+        </w:tc>
+        <w:tc>
+          <w:tcPr>
+            <w:tcW w:w="1624" w:type="dxa"/>
+          </w:tcPr>
+          <w:p>
+            <w:pPr>
+              <w:jc w:val="center"/>
+              <w:rPr>
+                <w:sz w:val="22"/>
+              </w:rPr>
+            </w:pPr>
+          </w:p>
+        </w:tc>
+        <w:tc>
+          <w:tcPr>
+            <w:tcW w:w="266" w:type="dxa"/>
+          </w:tcPr>
+          <w:p/>
+        </w:tc>
+        <w:tc>
+          <w:tcPr>
+            <w:tcW w:w="2818" w:type="dxa"/>
+          </w:tcPr>
+          <w:p>
+            <w:pPr>
+              <w:tabs>
+                <w:tab w:val="left" w:pos="6660"/>
+              </w:tabs>
+              <w:overflowPunct w:val="0"/>
+              <w:ind w:right="567"/>
+              <w:textAlignment w:val="baseline"/>
+              <w:rPr>
+                <w:szCs w:val="24"/>
+                <w:vertAlign w:val="superscript"/>
+              </w:rPr>
+            </w:pPr>
+          </w:p>
+        </w:tc>
+      </w:tr>
+    </w:tbl>
     <w:p>
       <w:pPr>
         <w:tabs>
@@ -12511,6 +12575,7 @@
     <w:lsdException w:name="Table Web 2" w:semiHidden="1" w:unhideWhenUsed="1"/>
     <w:lsdException w:name="Table Web 3" w:semiHidden="1" w:unhideWhenUsed="1"/>
     <w:lsdException w:name="Balloon Text" w:semiHidden="1" w:unhideWhenUsed="1"/>
+    <w:lsdException w:name="Table Grid" w:uiPriority="39"/>
     <w:lsdException w:name="Table Theme" w:semiHidden="1" w:unhideWhenUsed="1"/>
     <w:lsdException w:name="Light Shading"/>
     <w:lsdException w:name="Light List"/>
@@ -12761,6 +12826,26 @@
     <w:rPr>
       <w:color w:val="808080"/>
     </w:rPr>
+  </w:style>
+  <w:style w:type="table" w:styleId="TableGrid">
+    <w:name w:val="Table Grid"/>
+    <w:basedOn w:val="TableNormal"/>
+    <w:uiPriority w:val="39"/>
+    <w:rsid w:val="00A419F4"/>
+    <w:rPr>
+      <w:rFonts w:eastAsiaTheme="minorHAnsi" w:cstheme="minorBidi"/>
+      <w:szCs w:val="22"/>
+    </w:rPr>
+    <w:tblPr>
+      <w:tblBorders>
+        <w:top w:val="single" w:sz="4" w:space="0" w:color="auto"/>
+        <w:left w:val="single" w:sz="4" w:space="0" w:color="auto"/>
+        <w:bottom w:val="single" w:sz="4" w:space="0" w:color="auto"/>
+        <w:right w:val="single" w:sz="4" w:space="0" w:color="auto"/>
+        <w:insideH w:val="single" w:sz="4" w:space="0" w:color="auto"/>
+        <w:insideV w:val="single" w:sz="4" w:space="0" w:color="auto"/>
+      </w:tblBorders>
+    </w:tblPr>
   </w:style>
 </w:styles>
 </file>

</xml_diff>